<commit_message>
fix(pc): resource detail display incorrect
</commit_message>
<xml_diff>
--- a/Documentation/活动在线网-功能修改-20180725.docx
+++ b/Documentation/活动在线网-功能修改-20180725.docx
@@ -104,6 +104,21 @@
         </w:rPr>
         <w:t>修改</w:t>
       </w:r>
+      <w:r>
+        <w:rPr>
+          <w:rFonts w:hint="eastAsia"/>
+          <w:b/>
+          <w:color w:val="00B050"/>
+        </w:rPr>
+        <w:t>(</w:t>
+      </w:r>
+      <w:r>
+        <w:rPr>
+          <w:b/>
+          <w:color w:val="00B050"/>
+        </w:rPr>
+        <w:t>DONE)</w:t>
+      </w:r>
     </w:p>
     <w:p>
       <w:pPr>
@@ -303,6 +318,21 @@
         </w:rPr>
         <w:t>1</w:t>
       </w:r>
+      <w:r>
+        <w:rPr>
+          <w:rFonts w:hint="eastAsia"/>
+          <w:b/>
+          <w:color w:val="00B050"/>
+        </w:rPr>
+        <w:t>(</w:t>
+      </w:r>
+      <w:r>
+        <w:rPr>
+          <w:b/>
+          <w:color w:val="00B050"/>
+        </w:rPr>
+        <w:t>DONE)</w:t>
+      </w:r>
     </w:p>
     <w:p>
       <w:pPr>
@@ -425,8 +455,21 @@
         </w:rPr>
         <w:t>新增资源类别后，后台管理页面不显示</w:t>
       </w:r>
-      <w:bookmarkStart w:id="0" w:name="_GoBack"/>
-      <w:bookmarkEnd w:id="0"/>
+      <w:r>
+        <w:rPr>
+          <w:rFonts w:hint="eastAsia"/>
+          <w:b/>
+          <w:color w:val="00B050"/>
+        </w:rPr>
+        <w:t>(</w:t>
+      </w:r>
+      <w:r>
+        <w:rPr>
+          <w:b/>
+          <w:color w:val="00B050"/>
+        </w:rPr>
+        <w:t>DONE)</w:t>
+      </w:r>
     </w:p>
     <w:p>
       <w:pPr>
@@ -511,6 +554,21 @@
         </w:rPr>
         <w:t>调整资源类别显示顺序后，网站没有根据该顺序显示</w:t>
       </w:r>
+      <w:r>
+        <w:rPr>
+          <w:rFonts w:hint="eastAsia"/>
+          <w:b/>
+          <w:color w:val="00B050"/>
+        </w:rPr>
+        <w:t>(</w:t>
+      </w:r>
+      <w:r>
+        <w:rPr>
+          <w:b/>
+          <w:color w:val="00B050"/>
+        </w:rPr>
+        <w:t>DONE)</w:t>
+      </w:r>
     </w:p>
     <w:p>
       <w:pPr>
@@ -587,7 +645,132 @@
         <w:t>天</w:t>
       </w:r>
     </w:p>
-    <w:p/>
+    <w:p>
+      <w:pPr>
+        <w:pStyle w:val="a3"/>
+        <w:numPr>
+          <w:ilvl w:val="0"/>
+          <w:numId w:val="5"/>
+        </w:numPr>
+      </w:pPr>
+      <w:r>
+        <w:rPr>
+          <w:rFonts w:hint="eastAsia"/>
+        </w:rPr>
+        <w:t>资源详情</w:t>
+      </w:r>
+      <w:r>
+        <w:rPr>
+          <w:rFonts w:hint="eastAsia"/>
+        </w:rPr>
+        <w:t>页面地址信息未显示</w:t>
+      </w:r>
+      <w:r>
+        <w:rPr>
+          <w:rFonts w:hint="eastAsia"/>
+          <w:b/>
+          <w:color w:val="00B050"/>
+        </w:rPr>
+        <w:t>(</w:t>
+      </w:r>
+      <w:r>
+        <w:rPr>
+          <w:b/>
+          <w:color w:val="00B050"/>
+        </w:rPr>
+        <w:t>DONE)</w:t>
+      </w:r>
+    </w:p>
+    <w:p>
+      <w:pPr>
+        <w:pStyle w:val="a3"/>
+        <w:rPr>
+          <w:rStyle w:val="a6"/>
+        </w:rPr>
+      </w:pPr>
+      <w:r>
+        <w:rPr>
+          <w:rStyle w:val="a6"/>
+          <w:rFonts w:hint="eastAsia"/>
+        </w:rPr>
+        <w:t>单项</w:t>
+      </w:r>
+      <w:r>
+        <w:rPr>
+          <w:rStyle w:val="a6"/>
+        </w:rPr>
+        <w:t>报价：</w:t>
+      </w:r>
+      <w:r>
+        <w:rPr>
+          <w:rStyle w:val="a6"/>
+          <w:rFonts w:hint="eastAsia"/>
+        </w:rPr>
+        <w:t>1</w:t>
+      </w:r>
+      <w:r>
+        <w:rPr>
+          <w:rStyle w:val="a6"/>
+        </w:rPr>
+        <w:t>0</w:t>
+      </w:r>
+      <w:r>
+        <w:rPr>
+          <w:rStyle w:val="a6"/>
+        </w:rPr>
+        <w:t>0</w:t>
+      </w:r>
+      <w:r>
+        <w:rPr>
+          <w:rStyle w:val="a6"/>
+        </w:rPr>
+        <w:t>元</w:t>
+      </w:r>
+    </w:p>
+    <w:p>
+      <w:pPr>
+        <w:pStyle w:val="a3"/>
+        <w:rPr>
+          <w:rStyle w:val="a6"/>
+        </w:rPr>
+      </w:pPr>
+      <w:r>
+        <w:rPr>
+          <w:rStyle w:val="a6"/>
+          <w:rFonts w:hint="eastAsia"/>
+        </w:rPr>
+        <w:t>预估时间：</w:t>
+      </w:r>
+      <w:r>
+        <w:rPr>
+          <w:rStyle w:val="a6"/>
+          <w:rFonts w:hint="eastAsia"/>
+        </w:rPr>
+        <w:t>1</w:t>
+      </w:r>
+      <w:r>
+        <w:rPr>
+          <w:rStyle w:val="a6"/>
+          <w:rFonts w:hint="eastAsia"/>
+        </w:rPr>
+        <w:t>天</w:t>
+      </w:r>
+    </w:p>
+    <w:p>
+      <w:pPr>
+        <w:ind w:left="720"/>
+      </w:pPr>
+    </w:p>
+    <w:p>
+      <w:pPr>
+        <w:pStyle w:val="a3"/>
+      </w:pPr>
+    </w:p>
+    <w:p>
+      <w:pPr>
+        <w:pStyle w:val="a3"/>
+      </w:pPr>
+    </w:p>
     <w:p>
       <w:pPr>
         <w:pStyle w:val="1"/>
@@ -600,11 +783,7 @@
       </w:r>
     </w:p>
     <w:p>
-      <w:pPr>
-        <w:rPr>
-          <w:rFonts w:hint="eastAsia"/>
-        </w:rPr>
-      </w:pPr>
+      <w:bookmarkStart w:id="0" w:name="_GoBack"/>
       <w:r>
         <w:rPr>
           <w:rFonts w:hint="eastAsia"/>
@@ -617,7 +796,7 @@
           <w:rFonts w:hint="eastAsia"/>
           <w:b/>
         </w:rPr>
-        <w:t>9</w:t>
+        <w:t>1</w:t>
       </w:r>
       <w:r>
         <w:rPr>
@@ -638,6 +817,13 @@
           <w:rStyle w:val="a6"/>
           <w:b/>
         </w:rPr>
+        <w:t>0</w:t>
+      </w:r>
+      <w:r>
+        <w:rPr>
+          <w:rStyle w:val="a6"/>
+          <w:b/>
+        </w:rPr>
         <w:t>元</w:t>
       </w:r>
       <w:r>
@@ -649,11 +835,13 @@
         <w:t>，达成一致后先支付一半定金，另验收完毕后支付</w:t>
       </w:r>
     </w:p>
-    <w:p>
-      <w:r>
-        <w:rPr>
-          <w:rFonts w:hint="eastAsia"/>
-        </w:rPr>
+    <w:bookmarkEnd w:id="0"/>
+    <w:p>
+      <w:r>
+        <w:rPr>
+          <w:rFonts w:hint="eastAsia"/>
+        </w:rPr>
+        <w:lastRenderedPageBreak/>
         <w:t>预计完成时间：</w:t>
       </w:r>
       <w:r>
@@ -1125,7 +1313,7 @@
         <w:rFonts w:hint="default"/>
       </w:rPr>
     </w:lvl>
-    <w:lvl w:ilvl="1" w:tplc="04090019" w:tentative="1">
+    <w:lvl w:ilvl="1" w:tplc="04090019">
       <w:start w:val="1"/>
       <w:numFmt w:val="lowerLetter"/>
       <w:lvlText w:val="%2."/>
@@ -1134,7 +1322,7 @@
         <w:ind w:left="1440" w:hanging="360"/>
       </w:pPr>
     </w:lvl>
-    <w:lvl w:ilvl="2" w:tplc="0409001B" w:tentative="1">
+    <w:lvl w:ilvl="2" w:tplc="0409001B">
       <w:start w:val="1"/>
       <w:numFmt w:val="lowerRoman"/>
       <w:lvlText w:val="%3."/>

</xml_diff>